<commit_message>
Minor fix and removing numbering
</commit_message>
<xml_diff>
--- a/Analysis Tutorials/MA10207T7/Liminfsup/Liminfsup.docx
+++ b/Analysis Tutorials/MA10207T7/Liminfsup/Liminfsup.docx
@@ -3172,6 +3172,18 @@
                 <m:sty m:val="p"/>
               </m:rPr>
               <m:t>∞</m:t>
+            </m:r>
+          </m:sub>
+        </m:sSub>
+        <m:sSub>
+          <m:e>
+            <m:r>
+              <m:t>a</m:t>
+            </m:r>
+          </m:e>
+          <m:sub>
+            <m:r>
+              <m:t>n</m:t>
             </m:r>
           </m:sub>
         </m:sSub>
@@ -4583,6 +4595,16 @@
       <w:pPr>
         <w:pStyle w:val="BodyText"/>
       </w:pPr>
+      <w:r>
+        <w:rPr>
+          <w:bCs/>
+          <w:b/>
+        </w:rPr>
+        <w:t xml:space="preserve">Solution</w:t>
+      </w:r>
+      <w:r>
+        <w:t xml:space="preserve"> </w:t>
+      </w:r>
       <w:r>
         <w:t xml:space="preserve">Firstly, recall that the</w:t>
       </w:r>

</xml_diff>

<commit_message>
Omission of part of a sequence in liminf example
</commit_message>
<xml_diff>
--- a/Analysis Tutorials/MA10207T7/Liminfsup/Liminfsup.docx
+++ b/Analysis Tutorials/MA10207T7/Liminfsup/Liminfsup.docx
@@ -4053,6 +4053,52 @@
               </m:f>
             </m:e>
           </m:d>
+          <m:r>
+            <m:rPr>
+              <m:sty m:val="p"/>
+            </m:rPr>
+            <m:t>+</m:t>
+          </m:r>
+          <m:f>
+            <m:fPr>
+              <m:type m:val="bar"/>
+            </m:fPr>
+            <m:num>
+              <m:sSup>
+                <m:e>
+                  <m:d>
+                    <m:dPr>
+                      <m:begChr m:val="("/>
+                      <m:endChr m:val=")"/>
+                      <m:sepChr m:val=""/>
+                      <m:grow/>
+                    </m:dPr>
+                    <m:e>
+                      <m:r>
+                        <m:rPr>
+                          <m:sty m:val="p"/>
+                        </m:rPr>
+                        <m:t>−</m:t>
+                      </m:r>
+                      <m:r>
+                        <m:t>1</m:t>
+                      </m:r>
+                    </m:e>
+                  </m:d>
+                </m:e>
+                <m:sup>
+                  <m:r>
+                    <m:t>n</m:t>
+                  </m:r>
+                </m:sup>
+              </m:sSup>
+            </m:num>
+            <m:den>
+              <m:r>
+                <m:t>n</m:t>
+              </m:r>
+            </m:den>
+          </m:f>
           <m:r>
             <m:rPr>
               <m:sty m:val="p"/>

</xml_diff>